<commit_message>
ecking out all files :…
</commit_message>
<xml_diff>
--- a/FGCS-2019/submission-2-info/Backup of FGCS_reviewer_comments.docx
+++ b/FGCS-2019/submission-2-info/Backup of FGCS_reviewer_comments.docx
@@ -21,11 +21,17 @@
     <w:p/>
     <w:p>
       <w:r>
-        <w:t>The article describes a formal method for hiding and obfuscating PROV-encoded provenance documents.  In this method, users select provenance nodes of interest to hide, and the system expands the initial node selection to encompass a sub-graph, replacing it with similar type nodes. The objective is to show the user a valid provenance graph consisting of new and original nodes and edges</w:t>
+        <w:t>The article describes a formal method for hiding and obfuscating PROV-encoded provenance documents.  In this method, users select provenance nodes of interest to hide, and the system expands the initial node selection to encompass a sub-graph, replacing it with similar type nodes. The objective is to show the user a valid provenance graph consisting of new</w:t>
+      </w:r>
+      <w:r>
+        <w:t xml:space="preserve"> and original nodes and edges</w:t>
       </w:r>
       <w:proofErr w:type="gramStart"/>
       <w:r>
-        <w:t>,  where</w:t>
+        <w:t xml:space="preserve">,  </w:t>
+      </w:r>
+      <w:r>
+        <w:t>where</w:t>
       </w:r>
       <w:proofErr w:type="gramEnd"/>
       <w:r>
@@ -252,7 +258,31 @@
         <w:rPr>
           <w:color w:val="00B0F0"/>
         </w:rPr>
-        <w:t xml:space="preserve">I don’t know what to do about this point. Early on, we could propose an algorithm that operates over the selected nodes and calculates “optimal” groupings (between </w:t>
+        <w:t xml:space="preserve">Early on, </w:t>
+      </w:r>
+      <w:r>
+        <w:rPr>
+          <w:color w:val="00B0F0"/>
+        </w:rPr>
+        <w:t>I think we should</w:t>
+      </w:r>
+      <w:r>
+        <w:rPr>
+          <w:color w:val="00B0F0"/>
+        </w:rPr>
+        <w:t xml:space="preserve"> propose an </w:t>
+      </w:r>
+      <w:r>
+        <w:rPr>
+          <w:color w:val="00B0F0"/>
+        </w:rPr>
+        <w:t>framework in which an algorithm</w:t>
+      </w:r>
+      <w:r>
+        <w:rPr>
+          <w:color w:val="00B0F0"/>
+        </w:rPr>
+        <w:t xml:space="preserve"> operates over the selected nodes and calculates “optimal” groupings (between </w:t>
       </w:r>
       <w:proofErr w:type="spellStart"/>
       <w:r>
@@ -268,6 +298,36 @@
         </w:rPr>
         <w:t xml:space="preserve"> 3 and 4), then focus on building a single group in section 4 (so no changes required there) Point out the importance of domain knowledge in setting the parameters for this algorithm.</w:t>
       </w:r>
+      <w:r>
+        <w:rPr>
+          <w:color w:val="00B0F0"/>
+        </w:rPr>
+        <w:t xml:space="preserve"> No need (I hope!) to</w:t>
+      </w:r>
+      <w:r>
+        <w:rPr>
+          <w:color w:val="00B0F0"/>
+        </w:rPr>
+        <w:t xml:space="preserve"> </w:t>
+      </w:r>
+      <w:r>
+        <w:rPr>
+          <w:color w:val="00B0F0"/>
+        </w:rPr>
+        <w:t>go into the details of the</w:t>
+      </w:r>
+      <w:r>
+        <w:rPr>
+          <w:color w:val="00B0F0"/>
+        </w:rPr>
+        <w:t xml:space="preserve"> algorithm. </w:t>
+      </w:r>
+      <w:r>
+        <w:rPr>
+          <w:color w:val="00B0F0"/>
+        </w:rPr>
+        <w:t xml:space="preserve"> </w:t>
+      </w:r>
     </w:p>
     <w:p/>
     <w:p>
@@ -285,6 +345,40 @@
     </w:p>
     <w:p/>
     <w:p>
+      <w:pPr>
+        <w:rPr>
+          <w:color w:val="00B0F0"/>
+        </w:rPr>
+      </w:pPr>
+      <w:r>
+        <w:rPr>
+          <w:color w:val="00B0F0"/>
+        </w:rPr>
+        <w:t xml:space="preserve">This becomes </w:t>
+      </w:r>
+      <w:proofErr w:type="spellStart"/>
+      <w:r>
+        <w:rPr>
+          <w:color w:val="00B0F0"/>
+        </w:rPr>
+        <w:t>anonymisation</w:t>
+      </w:r>
+      <w:proofErr w:type="spellEnd"/>
+      <w:r>
+        <w:rPr>
+          <w:color w:val="00B0F0"/>
+        </w:rPr>
+        <w:t xml:space="preserve"> </w:t>
+      </w:r>
+    </w:p>
+    <w:p>
+      <w:pPr>
+        <w:rPr>
+          <w:color w:val="00B0F0"/>
+        </w:rPr>
+      </w:pPr>
+    </w:p>
+    <w:p>
       <w:r>
         <w:t>If so, then why can’t this property be adopted universally instead of opting for expensive operations of path closure, extend, replace.</w:t>
       </w:r>
@@ -887,68 +981,93 @@
           <w:color w:val="00B0F0"/>
         </w:rPr>
         <w:t>least do a complexity analysis for Group and Group_hom.</w:t>
+      </w:r>
+    </w:p>
+    <w:p>
+      <w:pPr>
+        <w:rPr>
+          <w:color w:val="00B0F0"/>
+        </w:rPr>
+      </w:pPr>
+      <w:r>
+        <w:rPr>
+          <w:color w:val="00B0F0"/>
+        </w:rPr>
+        <w:t>Could we</w:t>
+      </w:r>
+      <w:r>
+        <w:rPr>
+          <w:color w:val="00B0F0"/>
+        </w:rPr>
+        <w:t xml:space="preserve"> generate synthetic </w:t>
+      </w:r>
+      <w:proofErr w:type="spellStart"/>
+      <w:r>
+        <w:rPr>
+          <w:color w:val="00B0F0"/>
+        </w:rPr>
+        <w:t>pr</w:t>
+      </w:r>
+      <w:r>
+        <w:rPr>
+          <w:color w:val="00B0F0"/>
+        </w:rPr>
+        <w:t>ov</w:t>
+      </w:r>
+      <w:proofErr w:type="spellEnd"/>
+      <w:r>
+        <w:rPr>
+          <w:color w:val="00B0F0"/>
+        </w:rPr>
+        <w:t xml:space="preserve"> and time </w:t>
+      </w:r>
+      <w:proofErr w:type="spellStart"/>
+      <w:r>
+        <w:rPr>
+          <w:color w:val="00B0F0"/>
+        </w:rPr>
+        <w:t>Carls’</w:t>
+      </w:r>
+      <w:proofErr w:type="spellEnd"/>
+      <w:r>
+        <w:rPr>
+          <w:color w:val="00B0F0"/>
+        </w:rPr>
+        <w:t xml:space="preserve"> toolbo</w:t>
+      </w:r>
+      <w:r>
+        <w:rPr>
+          <w:color w:val="00B0F0"/>
+        </w:rPr>
+        <w:t xml:space="preserve">x? </w:t>
+      </w:r>
+    </w:p>
+    <w:p>
+      <w:pPr>
+        <w:rPr>
+          <w:color w:val="00B0F0"/>
+        </w:rPr>
+      </w:pPr>
+      <w:r>
+        <w:rPr>
+          <w:color w:val="00B0F0"/>
+        </w:rPr>
+        <w:t>I’ve done</w:t>
+      </w:r>
+      <w:r>
+        <w:rPr>
+          <w:color w:val="00B0F0"/>
+        </w:rPr>
+        <w:t xml:space="preserve"> some initial thinking around a complexity analysis. </w:t>
+      </w:r>
+      <w:r>
+        <w:rPr>
+          <w:color w:val="00B0F0"/>
+        </w:rPr>
+        <w:t>Attached is a paper to provide some inspiration as to what the reviewer wants here.</w:t>
       </w:r>
       <w:bookmarkStart w:id="0" w:name="_GoBack"/>
       <w:bookmarkEnd w:id="0"/>
-    </w:p>
-    <w:p>
-      <w:pPr>
-        <w:rPr>
-          <w:color w:val="00B0F0"/>
-        </w:rPr>
-      </w:pPr>
-      <w:r>
-        <w:rPr>
-          <w:color w:val="00B0F0"/>
-        </w:rPr>
-        <w:t>Could we</w:t>
-      </w:r>
-      <w:r>
-        <w:rPr>
-          <w:color w:val="00B0F0"/>
-        </w:rPr>
-        <w:t xml:space="preserve"> generate synthetic </w:t>
-      </w:r>
-      <w:proofErr w:type="spellStart"/>
-      <w:r>
-        <w:rPr>
-          <w:color w:val="00B0F0"/>
-        </w:rPr>
-        <w:t>pr</w:t>
-      </w:r>
-      <w:r>
-        <w:rPr>
-          <w:color w:val="00B0F0"/>
-        </w:rPr>
-        <w:t>ov</w:t>
-      </w:r>
-      <w:proofErr w:type="spellEnd"/>
-      <w:r>
-        <w:rPr>
-          <w:color w:val="00B0F0"/>
-        </w:rPr>
-        <w:t xml:space="preserve"> and time </w:t>
-      </w:r>
-      <w:proofErr w:type="spellStart"/>
-      <w:r>
-        <w:rPr>
-          <w:color w:val="00B0F0"/>
-        </w:rPr>
-        <w:t>Carls’</w:t>
-      </w:r>
-      <w:proofErr w:type="spellEnd"/>
-      <w:r>
-        <w:rPr>
-          <w:color w:val="00B0F0"/>
-        </w:rPr>
-        <w:t xml:space="preserve"> toolbo</w:t>
-      </w:r>
-      <w:r>
-        <w:rPr>
-          <w:color w:val="00B0F0"/>
-        </w:rPr>
-        <w:t xml:space="preserve">x? </w:t>
-      </w:r>
     </w:p>
     <w:p/>
     <w:p>
@@ -1807,7 +1926,7 @@
   <a:extraClrSchemeLst/>
   <a:extLst>
     <a:ext uri="{05A4C25C-085E-4340-85A3-A5531E510DB2}">
-      <thm15:themeFamily xmlns:thm15="http://schemas.microsoft.com/office/thememl/2012/main" xmlns="" name="Office Theme" id="{62F939B6-93AF-4DB8-9C6B-D6C7DFDC589F}" vid="{4A3C46E8-61CC-4603-A589-7422A47A8E4A}"/>
+      <thm15:themeFamily xmlns="" xmlns:thm15="http://schemas.microsoft.com/office/thememl/2012/main" name="Office Theme" id="{62F939B6-93AF-4DB8-9C6B-D6C7DFDC589F}" vid="{4A3C46E8-61CC-4603-A589-7422A47A8E4A}"/>
     </a:ext>
   </a:extLst>
 </a:theme>

</xml_diff>